<commit_message>
update documentation and add tests
</commit_message>
<xml_diff>
--- a/MinesGameAndTestsFinalVersionWithTests/Documentation/Documentation.docx
+++ b/MinesGameAndTestsFinalVersionWithTests/Documentation/Documentation.docx
@@ -1,10 +1,10 @@
 
 <file path=word/document.xml><?xml version="1.0" encoding="utf-8"?>
-<w:document xmlns:wpc="http://schemas.microsoft.com/office/word/2010/wordprocessingCanvas" xmlns:mc="http://schemas.openxmlformats.org/markup-compatibility/2006" xmlns:o="urn:schemas-microsoft-com:office:office" xmlns:r="http://schemas.openxmlformats.org/officeDocument/2006/relationships" xmlns:m="http://schemas.openxmlformats.org/officeDocument/2006/math" xmlns:v="urn:schemas-microsoft-com:vml" xmlns:wp14="http://schemas.microsoft.com/office/word/2010/wordprocessingDrawing" xmlns:wp="http://schemas.openxmlformats.org/drawingml/2006/wordprocessingDrawing" xmlns:w10="urn:schemas-microsoft-com:office:word" xmlns:w="http://schemas.openxmlformats.org/wordprocessingml/2006/main" xmlns:w14="http://schemas.microsoft.com/office/word/2010/wordml" xmlns:wpg="http://schemas.microsoft.com/office/word/2010/wordprocessingGroup" xmlns:wpi="http://schemas.microsoft.com/office/word/2010/wordprocessingInk" xmlns:wne="http://schemas.microsoft.com/office/word/2006/wordml" xmlns:wps="http://schemas.microsoft.com/office/word/2010/wordprocessingShape" mc:Ignorable="w14 wp14">
+<w:document xmlns:ve="http://schemas.openxmlformats.org/markup-compatibility/2006" xmlns:o="urn:schemas-microsoft-com:office:office" xmlns:r="http://schemas.openxmlformats.org/officeDocument/2006/relationships" xmlns:m="http://schemas.openxmlformats.org/officeDocument/2006/math" xmlns:v="urn:schemas-microsoft-com:vml" xmlns:wp="http://schemas.openxmlformats.org/drawingml/2006/wordprocessingDrawing" xmlns:w10="urn:schemas-microsoft-com:office:word" xmlns:w="http://schemas.openxmlformats.org/wordprocessingml/2006/main" xmlns:wne="http://schemas.microsoft.com/office/word/2006/wordml">
   <w:body>
     <w:p>
       <w:pPr>
-        <w:pStyle w:val="a3"/>
+        <w:pStyle w:val="ListParagraph"/>
         <w:numPr>
           <w:ilvl w:val="0"/>
           <w:numId w:val="2"/>
@@ -57,6 +57,7 @@
         </w:rPr>
         <w:t xml:space="preserve">, </w:t>
       </w:r>
+      <w:proofErr w:type="spellStart"/>
       <w:r>
         <w:rPr>
           <w:b/>
@@ -66,14 +67,93 @@
         </w:rPr>
         <w:t>matrixForField</w:t>
       </w:r>
-      <w:r>
-        <w:rPr>
+      <w:proofErr w:type="spellEnd"/>
+      <w:r>
+        <w:rPr>
+          <w:b/>
+          <w:sz w:val="24"/>
+          <w:szCs w:val="24"/>
+        </w:rPr>
+        <w:t>,</w:t>
+      </w:r>
+      <w:r>
+        <w:rPr>
+          <w:b/>
           <w:sz w:val="24"/>
           <w:szCs w:val="24"/>
           <w:lang w:val="en-US"/>
         </w:rPr>
+        <w:t xml:space="preserve"> </w:t>
+      </w:r>
+      <w:proofErr w:type="spellStart"/>
+      <w:r>
+        <w:rPr>
+          <w:b/>
+          <w:sz w:val="24"/>
+          <w:szCs w:val="24"/>
+          <w:lang w:val="en-US"/>
+        </w:rPr>
+        <w:t>randomGen</w:t>
+      </w:r>
+      <w:proofErr w:type="spellEnd"/>
+      <w:r>
+        <w:rPr>
+          <w:b/>
+          <w:sz w:val="24"/>
+          <w:szCs w:val="24"/>
+          <w:lang w:val="en-US"/>
+        </w:rPr>
+        <w:t xml:space="preserve">- </w:t>
+      </w:r>
+      <w:proofErr w:type="spellStart"/>
+      <w:r>
+        <w:rPr>
+          <w:b/>
+          <w:sz w:val="24"/>
+          <w:szCs w:val="24"/>
+          <w:lang w:val="en-US"/>
+        </w:rPr>
+        <w:t>randomGenerator</w:t>
+      </w:r>
+      <w:proofErr w:type="spellEnd"/>
+      <w:r>
+        <w:rPr>
+          <w:b/>
+          <w:sz w:val="24"/>
+          <w:szCs w:val="24"/>
+          <w:lang w:val="en-US"/>
+        </w:rPr>
+        <w:t xml:space="preserve">(the aim is to make easier testing of the method </w:t>
+      </w:r>
+      <w:proofErr w:type="spellStart"/>
+      <w:r>
+        <w:rPr>
+          <w:b/>
+          <w:sz w:val="24"/>
+          <w:szCs w:val="24"/>
+          <w:lang w:val="en-US"/>
+        </w:rPr>
+        <w:t>fillTheField</w:t>
+      </w:r>
+      <w:proofErr w:type="spellEnd"/>
+      <w:r>
+        <w:rPr>
+          <w:b/>
+          <w:sz w:val="24"/>
+          <w:szCs w:val="24"/>
+          <w:lang w:val="en-US"/>
+        </w:rPr>
+        <w:t xml:space="preserve"> with Reflection) </w:t>
+      </w:r>
+      <w:r>
+        <w:rPr>
+          <w:sz w:val="24"/>
+          <w:szCs w:val="24"/>
+          <w:lang w:val="en-US"/>
+        </w:rPr>
         <w:t xml:space="preserve">) encapsulated with properties and two methods </w:t>
       </w:r>
+      <w:proofErr w:type="spellStart"/>
       <w:r>
         <w:rPr>
           <w:b/>
@@ -83,6 +163,7 @@
         </w:rPr>
         <w:t>PrintField</w:t>
       </w:r>
+      <w:proofErr w:type="spellEnd"/>
       <w:r>
         <w:rPr>
           <w:sz w:val="24"/>
@@ -91,6 +172,7 @@
         </w:rPr>
         <w:t xml:space="preserve"> and </w:t>
       </w:r>
+      <w:proofErr w:type="spellStart"/>
       <w:r>
         <w:rPr>
           <w:b/>
@@ -100,6 +182,7 @@
         </w:rPr>
         <w:t>FillTheField</w:t>
       </w:r>
+      <w:proofErr w:type="spellEnd"/>
       <w:r>
         <w:rPr>
           <w:sz w:val="24"/>
@@ -119,7 +202,7 @@
     </w:p>
     <w:p>
       <w:pPr>
-        <w:pStyle w:val="a3"/>
+        <w:pStyle w:val="ListParagraph"/>
         <w:numPr>
           <w:ilvl w:val="0"/>
           <w:numId w:val="2"/>
@@ -137,6 +220,7 @@
         </w:rPr>
         <w:t xml:space="preserve">Refactoring of the method </w:t>
       </w:r>
+      <w:proofErr w:type="spellStart"/>
       <w:r>
         <w:rPr>
           <w:b/>
@@ -146,6 +230,7 @@
         </w:rPr>
         <w:t>PrintField</w:t>
       </w:r>
+      <w:proofErr w:type="spellEnd"/>
       <w:r>
         <w:rPr>
           <w:sz w:val="24"/>
@@ -164,7 +249,7 @@
     </w:p>
     <w:p>
       <w:pPr>
-        <w:pStyle w:val="a3"/>
+        <w:pStyle w:val="ListParagraph"/>
         <w:numPr>
           <w:ilvl w:val="1"/>
           <w:numId w:val="1"/>
@@ -185,7 +270,7 @@
     </w:p>
     <w:p>
       <w:pPr>
-        <w:pStyle w:val="a3"/>
+        <w:pStyle w:val="ListParagraph"/>
         <w:numPr>
           <w:ilvl w:val="1"/>
           <w:numId w:val="1"/>
@@ -206,7 +291,7 @@
     </w:p>
     <w:p>
       <w:pPr>
-        <w:pStyle w:val="a3"/>
+        <w:pStyle w:val="ListParagraph"/>
         <w:numPr>
           <w:ilvl w:val="1"/>
           <w:numId w:val="1"/>
@@ -227,10 +312,10 @@
     </w:p>
     <w:tbl>
       <w:tblPr>
-        <w:tblStyle w:val="a4"/>
+        <w:tblStyle w:val="TableGrid"/>
         <w:tblW w:w="11893" w:type="dxa"/>
         <w:tblInd w:w="-1310" w:type="dxa"/>
-        <w:tblLook w:val="04A0" w:firstRow="1" w:lastRow="0" w:firstColumn="1" w:lastColumn="0" w:noHBand="0" w:noVBand="1"/>
+        <w:tblLook w:val="04A0"/>
       </w:tblPr>
       <w:tblGrid>
         <w:gridCol w:w="5806"/>
@@ -1904,7 +1989,7 @@
           </w:p>
           <w:p>
             <w:pPr>
-              <w:pStyle w:val="a3"/>
+              <w:pStyle w:val="ListParagraph"/>
               <w:ind w:left="0"/>
             </w:pPr>
             <w:r>
@@ -3768,7 +3853,7 @@
     </w:tbl>
     <w:p>
       <w:pPr>
-        <w:pStyle w:val="a3"/>
+        <w:pStyle w:val="ListParagraph"/>
         <w:numPr>
           <w:ilvl w:val="0"/>
           <w:numId w:val="2"/>
@@ -3790,7 +3875,7 @@
     </w:p>
     <w:p>
       <w:pPr>
-        <w:pStyle w:val="a3"/>
+        <w:pStyle w:val="ListParagraph"/>
         <w:numPr>
           <w:ilvl w:val="1"/>
           <w:numId w:val="11"/>
@@ -3809,6 +3894,7 @@
         </w:rPr>
         <w:t xml:space="preserve">Extracting it and put it in a method - </w:t>
       </w:r>
+      <w:proofErr w:type="spellStart"/>
       <w:r>
         <w:rPr>
           <w:b/>
@@ -3818,6 +3904,7 @@
         </w:rPr>
         <w:t>FillTheField</w:t>
       </w:r>
+      <w:proofErr w:type="spellEnd"/>
       <w:r>
         <w:rPr>
           <w:sz w:val="24"/>
@@ -3829,7 +3916,7 @@
     </w:p>
     <w:p>
       <w:pPr>
-        <w:pStyle w:val="a3"/>
+        <w:pStyle w:val="ListParagraph"/>
         <w:numPr>
           <w:ilvl w:val="1"/>
           <w:numId w:val="11"/>
@@ -3865,6 +3952,7 @@
         </w:rPr>
         <w:t xml:space="preserve"> -&gt;</w:t>
       </w:r>
+      <w:proofErr w:type="spellStart"/>
       <w:r>
         <w:rPr>
           <w:b/>
@@ -3874,10 +3962,11 @@
         </w:rPr>
         <w:t>randomGen</w:t>
       </w:r>
+      <w:proofErr w:type="spellEnd"/>
     </w:p>
     <w:p>
       <w:pPr>
-        <w:pStyle w:val="a3"/>
+        <w:pStyle w:val="ListParagraph"/>
         <w:numPr>
           <w:ilvl w:val="1"/>
           <w:numId w:val="11"/>
@@ -3896,6 +3985,7 @@
         </w:rPr>
         <w:t xml:space="preserve">Extracting the complex expression from the line with mine number and put them in variables </w:t>
       </w:r>
+      <w:proofErr w:type="spellStart"/>
       <w:r>
         <w:rPr>
           <w:b/>
@@ -3905,6 +3995,7 @@
         </w:rPr>
         <w:t>minPercentOfMines</w:t>
       </w:r>
+      <w:proofErr w:type="spellEnd"/>
       <w:r>
         <w:rPr>
           <w:sz w:val="24"/>
@@ -3913,6 +4004,7 @@
         </w:rPr>
         <w:t xml:space="preserve"> and </w:t>
       </w:r>
+      <w:proofErr w:type="spellStart"/>
       <w:r>
         <w:rPr>
           <w:b/>
@@ -3922,10 +4014,11 @@
         </w:rPr>
         <w:t>maxPercentOfMines</w:t>
       </w:r>
+      <w:proofErr w:type="spellEnd"/>
     </w:p>
     <w:p>
       <w:pPr>
-        <w:pStyle w:val="a3"/>
+        <w:pStyle w:val="ListParagraph"/>
         <w:numPr>
           <w:ilvl w:val="1"/>
           <w:numId w:val="11"/>
@@ -3946,7 +4039,7 @@
     </w:p>
     <w:p>
       <w:pPr>
-        <w:pStyle w:val="a3"/>
+        <w:pStyle w:val="ListParagraph"/>
         <w:numPr>
           <w:ilvl w:val="1"/>
           <w:numId w:val="11"/>
@@ -3967,7 +4060,7 @@
     </w:p>
     <w:p>
       <w:pPr>
-        <w:pStyle w:val="a3"/>
+        <w:pStyle w:val="ListParagraph"/>
         <w:ind w:left="1440"/>
         <w:rPr>
           <w:sz w:val="24"/>
@@ -3977,7 +4070,7 @@
     </w:p>
     <w:p>
       <w:pPr>
-        <w:pStyle w:val="a3"/>
+        <w:pStyle w:val="ListParagraph"/>
         <w:ind w:left="1440"/>
         <w:rPr>
           <w:lang w:val="en-US"/>
@@ -3986,10 +4079,10 @@
     </w:p>
     <w:tbl>
       <w:tblPr>
-        <w:tblStyle w:val="a4"/>
+        <w:tblStyle w:val="TableGrid"/>
         <w:tblW w:w="11199" w:type="dxa"/>
         <w:tblInd w:w="-743" w:type="dxa"/>
-        <w:tblLook w:val="04A0" w:firstRow="1" w:lastRow="0" w:firstColumn="1" w:lastColumn="0" w:noHBand="0" w:noVBand="1"/>
+        <w:tblLook w:val="04A0"/>
       </w:tblPr>
       <w:tblGrid>
         <w:gridCol w:w="4679"/>
@@ -4021,7 +4114,6 @@
                 <w:szCs w:val="19"/>
                 <w:highlight w:val="white"/>
               </w:rPr>
-              <w:lastRenderedPageBreak/>
               <w:t>Random</w:t>
             </w:r>
             <w:r>
@@ -4531,7 +4623,7 @@
           </w:p>
           <w:p>
             <w:pPr>
-              <w:pStyle w:val="a3"/>
+              <w:pStyle w:val="ListParagraph"/>
               <w:ind w:left="0"/>
               <w:rPr>
                 <w:lang w:val="en-US"/>
@@ -5471,7 +5563,7 @@
           </w:p>
           <w:p>
             <w:pPr>
-              <w:pStyle w:val="a3"/>
+              <w:pStyle w:val="ListParagraph"/>
               <w:ind w:left="0"/>
               <w:rPr>
                 <w:rFonts w:ascii="Consolas" w:hAnsi="Consolas" w:cs="Consolas"/>
@@ -5494,7 +5586,7 @@
           </w:p>
           <w:p>
             <w:pPr>
-              <w:pStyle w:val="a3"/>
+              <w:pStyle w:val="ListParagraph"/>
               <w:ind w:left="0"/>
               <w:rPr>
                 <w:rFonts w:ascii="Consolas" w:hAnsi="Consolas" w:cs="Consolas"/>
@@ -5507,7 +5599,7 @@
           </w:p>
           <w:p>
             <w:pPr>
-              <w:pStyle w:val="a3"/>
+              <w:pStyle w:val="ListParagraph"/>
               <w:ind w:left="0"/>
               <w:rPr>
                 <w:lang w:val="en-US"/>
@@ -5519,7 +5611,7 @@
     </w:tbl>
     <w:p>
       <w:pPr>
-        <w:pStyle w:val="a3"/>
+        <w:pStyle w:val="ListParagraph"/>
         <w:numPr>
           <w:ilvl w:val="0"/>
           <w:numId w:val="2"/>
@@ -5538,6 +5630,7 @@
         </w:rPr>
         <w:t xml:space="preserve">Create static class </w:t>
       </w:r>
+      <w:proofErr w:type="spellStart"/>
       <w:r>
         <w:rPr>
           <w:b/>
@@ -5547,6 +5640,7 @@
         </w:rPr>
         <w:t>MineType</w:t>
       </w:r>
+      <w:proofErr w:type="spellEnd"/>
       <w:r>
         <w:rPr>
           <w:sz w:val="24"/>
@@ -5566,7 +5660,7 @@
     </w:p>
     <w:p>
       <w:pPr>
-        <w:pStyle w:val="a3"/>
+        <w:pStyle w:val="ListParagraph"/>
         <w:numPr>
           <w:ilvl w:val="0"/>
           <w:numId w:val="2"/>
@@ -5610,7 +5704,7 @@
     </w:p>
     <w:p>
       <w:pPr>
-        <w:pStyle w:val="a3"/>
+        <w:pStyle w:val="ListParagraph"/>
         <w:numPr>
           <w:ilvl w:val="1"/>
           <w:numId w:val="4"/>
@@ -5639,7 +5733,7 @@
     </w:p>
     <w:p>
       <w:pPr>
-        <w:pStyle w:val="a3"/>
+        <w:pStyle w:val="ListParagraph"/>
         <w:numPr>
           <w:ilvl w:val="1"/>
           <w:numId w:val="4"/>
@@ -5660,7 +5754,7 @@
     </w:p>
     <w:p>
       <w:pPr>
-        <w:pStyle w:val="a3"/>
+        <w:pStyle w:val="ListParagraph"/>
         <w:numPr>
           <w:ilvl w:val="0"/>
           <w:numId w:val="2"/>
@@ -5721,6 +5815,7 @@
         </w:rPr>
         <w:t xml:space="preserve"> capsulated with property and method </w:t>
       </w:r>
+      <w:proofErr w:type="spellStart"/>
       <w:r>
         <w:rPr>
           <w:b/>
@@ -5730,6 +5825,7 @@
         </w:rPr>
         <w:t>ExplodeType</w:t>
       </w:r>
+      <w:proofErr w:type="spellEnd"/>
       <w:r>
         <w:rPr>
           <w:rFonts w:ascii="Consolas" w:hAnsi="Consolas" w:cs="Consolas"/>
@@ -5759,7 +5855,7 @@
     </w:p>
     <w:p>
       <w:pPr>
-        <w:pStyle w:val="a3"/>
+        <w:pStyle w:val="ListParagraph"/>
         <w:numPr>
           <w:ilvl w:val="0"/>
           <w:numId w:val="2"/>
@@ -5793,6 +5889,7 @@
         </w:rPr>
         <w:t xml:space="preserve"> </w:t>
       </w:r>
+      <w:proofErr w:type="spellStart"/>
       <w:r>
         <w:rPr>
           <w:b/>
@@ -5802,6 +5899,7 @@
         </w:rPr>
         <w:t>ExplodeType</w:t>
       </w:r>
+      <w:proofErr w:type="spellEnd"/>
       <w:r>
         <w:rPr>
           <w:sz w:val="24"/>
@@ -5820,7 +5918,7 @@
     </w:p>
     <w:p>
       <w:pPr>
-        <w:pStyle w:val="a3"/>
+        <w:pStyle w:val="ListParagraph"/>
         <w:numPr>
           <w:ilvl w:val="0"/>
           <w:numId w:val="7"/>
@@ -5860,7 +5958,7 @@
     </w:p>
     <w:p>
       <w:pPr>
-        <w:pStyle w:val="a3"/>
+        <w:pStyle w:val="ListParagraph"/>
         <w:numPr>
           <w:ilvl w:val="0"/>
           <w:numId w:val="7"/>
@@ -5881,7 +5979,7 @@
     </w:p>
     <w:p>
       <w:pPr>
-        <w:pStyle w:val="a3"/>
+        <w:pStyle w:val="ListParagraph"/>
         <w:numPr>
           <w:ilvl w:val="0"/>
           <w:numId w:val="7"/>
@@ -5911,7 +6009,7 @@
     </w:p>
     <w:p>
       <w:pPr>
-        <w:pStyle w:val="a3"/>
+        <w:pStyle w:val="ListParagraph"/>
         <w:numPr>
           <w:ilvl w:val="0"/>
           <w:numId w:val="7"/>
@@ -5932,7 +6030,7 @@
     </w:p>
     <w:p>
       <w:pPr>
-        <w:pStyle w:val="a3"/>
+        <w:pStyle w:val="ListParagraph"/>
         <w:numPr>
           <w:ilvl w:val="0"/>
           <w:numId w:val="7"/>
@@ -5950,6 +6048,7 @@
         </w:rPr>
         <w:t xml:space="preserve">Use static fields from class </w:t>
       </w:r>
+      <w:proofErr w:type="spellStart"/>
       <w:r>
         <w:rPr>
           <w:b/>
@@ -5959,6 +6058,7 @@
         </w:rPr>
         <w:t>MineType</w:t>
       </w:r>
+      <w:proofErr w:type="spellEnd"/>
     </w:p>
     <w:p>
       <w:pPr>
@@ -6007,10 +6107,10 @@
     </w:p>
     <w:tbl>
       <w:tblPr>
-        <w:tblStyle w:val="a4"/>
+        <w:tblStyle w:val="TableGrid"/>
         <w:tblW w:w="11096" w:type="dxa"/>
         <w:tblInd w:w="-743" w:type="dxa"/>
-        <w:tblLook w:val="04A0" w:firstRow="1" w:lastRow="0" w:firstColumn="1" w:lastColumn="0" w:noHBand="0" w:noVBand="1"/>
+        <w:tblLook w:val="04A0"/>
       </w:tblPr>
       <w:tblGrid>
         <w:gridCol w:w="4636"/>
@@ -6764,7 +6864,7 @@
           </w:p>
           <w:p>
             <w:pPr>
-              <w:pStyle w:val="a3"/>
+              <w:pStyle w:val="ListParagraph"/>
               <w:ind w:left="0"/>
               <w:rPr>
                 <w:rFonts w:ascii="Consolas" w:hAnsi="Consolas" w:cs="Consolas"/>
@@ -6797,7 +6897,7 @@
           </w:p>
           <w:p>
             <w:pPr>
-              <w:pStyle w:val="a3"/>
+              <w:pStyle w:val="ListParagraph"/>
               <w:ind w:left="0"/>
               <w:rPr>
                 <w:rFonts w:ascii="Consolas" w:hAnsi="Consolas" w:cs="Consolas"/>
@@ -6810,7 +6910,7 @@
           </w:p>
           <w:p>
             <w:pPr>
-              <w:pStyle w:val="a3"/>
+              <w:pStyle w:val="ListParagraph"/>
               <w:ind w:left="0"/>
               <w:rPr>
                 <w:rFonts w:ascii="Consolas" w:hAnsi="Consolas" w:cs="Consolas"/>
@@ -6823,7 +6923,7 @@
           </w:p>
           <w:p>
             <w:pPr>
-              <w:pStyle w:val="a3"/>
+              <w:pStyle w:val="ListParagraph"/>
               <w:ind w:left="0"/>
               <w:rPr>
                 <w:rFonts w:ascii="Consolas" w:hAnsi="Consolas" w:cs="Consolas"/>
@@ -6836,7 +6936,7 @@
           </w:p>
           <w:p>
             <w:pPr>
-              <w:pStyle w:val="a3"/>
+              <w:pStyle w:val="ListParagraph"/>
               <w:ind w:left="0"/>
               <w:rPr>
                 <w:rFonts w:ascii="Consolas" w:hAnsi="Consolas" w:cs="Consolas"/>
@@ -6849,7 +6949,7 @@
           </w:p>
           <w:p>
             <w:pPr>
-              <w:pStyle w:val="a3"/>
+              <w:pStyle w:val="ListParagraph"/>
               <w:ind w:left="0"/>
               <w:rPr>
                 <w:rFonts w:ascii="Consolas" w:hAnsi="Consolas" w:cs="Consolas"/>
@@ -6862,7 +6962,7 @@
           </w:p>
           <w:p>
             <w:pPr>
-              <w:pStyle w:val="a3"/>
+              <w:pStyle w:val="ListParagraph"/>
               <w:ind w:left="0"/>
               <w:rPr>
                 <w:rFonts w:ascii="Consolas" w:hAnsi="Consolas" w:cs="Consolas"/>
@@ -6875,7 +6975,7 @@
           </w:p>
           <w:p>
             <w:pPr>
-              <w:pStyle w:val="a3"/>
+              <w:pStyle w:val="ListParagraph"/>
               <w:ind w:left="0"/>
               <w:rPr>
                 <w:rFonts w:ascii="Consolas" w:hAnsi="Consolas" w:cs="Consolas"/>
@@ -6888,7 +6988,7 @@
           </w:p>
           <w:p>
             <w:pPr>
-              <w:pStyle w:val="a3"/>
+              <w:pStyle w:val="ListParagraph"/>
               <w:ind w:left="0"/>
               <w:rPr>
                 <w:rFonts w:ascii="Consolas" w:hAnsi="Consolas" w:cs="Consolas"/>
@@ -6901,7 +7001,7 @@
           </w:p>
           <w:p>
             <w:pPr>
-              <w:pStyle w:val="a3"/>
+              <w:pStyle w:val="ListParagraph"/>
               <w:ind w:left="0"/>
               <w:rPr>
                 <w:rFonts w:ascii="Consolas" w:hAnsi="Consolas" w:cs="Consolas"/>
@@ -6914,7 +7014,7 @@
           </w:p>
           <w:p>
             <w:pPr>
-              <w:pStyle w:val="a3"/>
+              <w:pStyle w:val="ListParagraph"/>
               <w:ind w:left="0"/>
               <w:rPr>
                 <w:rFonts w:ascii="Consolas" w:hAnsi="Consolas" w:cs="Consolas"/>
@@ -6927,7 +7027,7 @@
           </w:p>
           <w:p>
             <w:pPr>
-              <w:pStyle w:val="a3"/>
+              <w:pStyle w:val="ListParagraph"/>
               <w:ind w:left="0"/>
               <w:rPr>
                 <w:rFonts w:ascii="Consolas" w:hAnsi="Consolas" w:cs="Consolas"/>
@@ -6940,7 +7040,7 @@
           </w:p>
           <w:p>
             <w:pPr>
-              <w:pStyle w:val="a3"/>
+              <w:pStyle w:val="ListParagraph"/>
               <w:ind w:left="0"/>
               <w:rPr>
                 <w:lang w:val="en-US"/>
@@ -8079,7 +8179,7 @@
           </w:p>
           <w:p>
             <w:pPr>
-              <w:pStyle w:val="a3"/>
+              <w:pStyle w:val="ListParagraph"/>
               <w:ind w:left="0"/>
               <w:rPr>
                 <w:lang w:val="en-US"/>
@@ -8088,7 +8188,7 @@
           </w:p>
           <w:p>
             <w:pPr>
-              <w:pStyle w:val="a3"/>
+              <w:pStyle w:val="ListParagraph"/>
               <w:ind w:left="0"/>
               <w:rPr>
                 <w:lang w:val="en-US"/>
@@ -8100,7 +8200,7 @@
     </w:tbl>
     <w:p>
       <w:pPr>
-        <w:pStyle w:val="a3"/>
+        <w:pStyle w:val="ListParagraph"/>
         <w:numPr>
           <w:ilvl w:val="0"/>
           <w:numId w:val="2"/>
@@ -8119,6 +8219,7 @@
         </w:rPr>
         <w:t xml:space="preserve">Create class </w:t>
       </w:r>
+      <w:proofErr w:type="spellStart"/>
       <w:r>
         <w:rPr>
           <w:b/>
@@ -8128,13 +8229,32 @@
         </w:rPr>
         <w:t>GameEngine</w:t>
       </w:r>
+      <w:proofErr w:type="spellEnd"/>
       <w:r>
         <w:rPr>
           <w:sz w:val="24"/>
           <w:szCs w:val="24"/>
           <w:lang w:val="en-US"/>
         </w:rPr>
-        <w:t xml:space="preserve"> with the following field field encapsulated with property and methods </w:t>
+        <w:t xml:space="preserve"> with the following field </w:t>
+      </w:r>
+      <w:proofErr w:type="spellStart"/>
+      <w:r>
+        <w:rPr>
+          <w:sz w:val="24"/>
+          <w:szCs w:val="24"/>
+          <w:lang w:val="en-US"/>
+        </w:rPr>
+        <w:t>field</w:t>
+      </w:r>
+      <w:proofErr w:type="spellEnd"/>
+      <w:r>
+        <w:rPr>
+          <w:sz w:val="24"/>
+          <w:szCs w:val="24"/>
+          <w:lang w:val="en-US"/>
+        </w:rPr>
+        <w:t xml:space="preserve"> encapsulated with property and methods </w:t>
       </w:r>
       <w:r>
         <w:rPr>
@@ -8293,7 +8413,7 @@
     </w:p>
     <w:p>
       <w:pPr>
-        <w:pStyle w:val="a3"/>
+        <w:pStyle w:val="ListParagraph"/>
         <w:numPr>
           <w:ilvl w:val="0"/>
           <w:numId w:val="2"/>
@@ -8338,7 +8458,7 @@
     </w:p>
     <w:p>
       <w:pPr>
-        <w:pStyle w:val="a3"/>
+        <w:pStyle w:val="ListParagraph"/>
         <w:numPr>
           <w:ilvl w:val="1"/>
           <w:numId w:val="9"/>
@@ -8356,6 +8476,7 @@
         </w:rPr>
         <w:t xml:space="preserve">Rename method </w:t>
       </w:r>
+      <w:proofErr w:type="spellStart"/>
       <w:r>
         <w:rPr>
           <w:b/>
@@ -8365,6 +8486,7 @@
         </w:rPr>
         <w:t>TimeToPlay</w:t>
       </w:r>
+      <w:proofErr w:type="spellEnd"/>
       <w:r>
         <w:rPr>
           <w:sz w:val="24"/>
@@ -8385,7 +8507,7 @@
     </w:p>
     <w:p>
       <w:pPr>
-        <w:pStyle w:val="a3"/>
+        <w:pStyle w:val="ListParagraph"/>
         <w:numPr>
           <w:ilvl w:val="1"/>
           <w:numId w:val="9"/>
@@ -8406,7 +8528,7 @@
     </w:p>
     <w:p>
       <w:pPr>
-        <w:pStyle w:val="a3"/>
+        <w:pStyle w:val="ListParagraph"/>
         <w:numPr>
           <w:ilvl w:val="1"/>
           <w:numId w:val="9"/>
@@ -8444,7 +8566,7 @@
     </w:p>
     <w:p>
       <w:pPr>
-        <w:pStyle w:val="a3"/>
+        <w:pStyle w:val="ListParagraph"/>
         <w:numPr>
           <w:ilvl w:val="1"/>
           <w:numId w:val="9"/>
@@ -8463,7 +8585,7 @@
     </w:p>
     <w:p>
       <w:pPr>
-        <w:pStyle w:val="a3"/>
+        <w:pStyle w:val="ListParagraph"/>
         <w:numPr>
           <w:ilvl w:val="1"/>
           <w:numId w:val="9"/>
@@ -8529,10 +8651,10 @@
     </w:p>
     <w:tbl>
       <w:tblPr>
-        <w:tblStyle w:val="a4"/>
+        <w:tblStyle w:val="TableGrid"/>
         <w:tblW w:w="11199" w:type="dxa"/>
         <w:tblInd w:w="-743" w:type="dxa"/>
-        <w:tblLook w:val="04A0" w:firstRow="1" w:lastRow="0" w:firstColumn="1" w:lastColumn="0" w:noHBand="0" w:noVBand="1"/>
+        <w:tblLook w:val="04A0"/>
       </w:tblPr>
       <w:tblGrid>
         <w:gridCol w:w="4679"/>
@@ -12149,7 +12271,7 @@
     </w:tbl>
     <w:p>
       <w:pPr>
-        <w:pStyle w:val="a3"/>
+        <w:pStyle w:val="ListParagraph"/>
         <w:numPr>
           <w:ilvl w:val="0"/>
           <w:numId w:val="2"/>
@@ -12185,7 +12307,7 @@
           <w:szCs w:val="24"/>
           <w:lang w:val="en-US"/>
         </w:rPr>
-        <w:t>is</w:t>
+        <w:t>s</w:t>
       </w:r>
       <w:r>
         <w:rPr>
@@ -12205,7 +12327,7 @@
     </w:p>
     <w:p>
       <w:pPr>
-        <w:pStyle w:val="a3"/>
+        <w:pStyle w:val="ListParagraph"/>
         <w:numPr>
           <w:ilvl w:val="1"/>
           <w:numId w:val="14"/>
@@ -12223,6 +12345,7 @@
         </w:rPr>
         <w:t xml:space="preserve">Rename method </w:t>
       </w:r>
+      <w:proofErr w:type="spellStart"/>
       <w:r>
         <w:rPr>
           <w:b/>
@@ -12232,6 +12355,7 @@
         </w:rPr>
         <w:t>GrymOtQsnoNebe</w:t>
       </w:r>
+      <w:proofErr w:type="spellEnd"/>
       <w:r>
         <w:rPr>
           <w:sz w:val="24"/>
@@ -12254,7 +12378,7 @@
     </w:p>
     <w:p>
       <w:pPr>
-        <w:pStyle w:val="a3"/>
+        <w:pStyle w:val="ListParagraph"/>
         <w:numPr>
           <w:ilvl w:val="1"/>
           <w:numId w:val="14"/>
@@ -12321,7 +12445,7 @@
     </w:p>
     <w:p>
       <w:pPr>
-        <w:pStyle w:val="a3"/>
+        <w:pStyle w:val="ListParagraph"/>
         <w:numPr>
           <w:ilvl w:val="1"/>
           <w:numId w:val="14"/>
@@ -12339,6 +12463,7 @@
         </w:rPr>
         <w:t xml:space="preserve">Extract method </w:t>
       </w:r>
+      <w:proofErr w:type="spellStart"/>
       <w:r>
         <w:rPr>
           <w:b/>
@@ -12348,6 +12473,7 @@
         </w:rPr>
         <w:t>ExplodeType</w:t>
       </w:r>
+      <w:proofErr w:type="spellEnd"/>
       <w:r>
         <w:rPr>
           <w:sz w:val="24"/>
@@ -12368,7 +12494,7 @@
     </w:p>
     <w:p>
       <w:pPr>
-        <w:pStyle w:val="a3"/>
+        <w:pStyle w:val="ListParagraph"/>
         <w:numPr>
           <w:ilvl w:val="1"/>
           <w:numId w:val="14"/>
@@ -12396,7 +12522,7 @@
     </w:p>
     <w:p>
       <w:pPr>
-        <w:pStyle w:val="a3"/>
+        <w:pStyle w:val="ListParagraph"/>
         <w:numPr>
           <w:ilvl w:val="1"/>
           <w:numId w:val="14"/>
@@ -12451,7 +12577,7 @@
     </w:p>
     <w:p>
       <w:pPr>
-        <w:pStyle w:val="a3"/>
+        <w:pStyle w:val="ListParagraph"/>
         <w:numPr>
           <w:ilvl w:val="1"/>
           <w:numId w:val="14"/>
@@ -12474,7 +12600,7 @@
     </w:p>
     <w:p>
       <w:pPr>
-        <w:pStyle w:val="a3"/>
+        <w:pStyle w:val="ListParagraph"/>
         <w:spacing w:before="120" w:after="120" w:line="240" w:lineRule="auto"/>
         <w:ind w:left="1440"/>
         <w:jc w:val="both"/>
@@ -12508,10 +12634,10 @@
     </w:p>
     <w:tbl>
       <w:tblPr>
-        <w:tblStyle w:val="a4"/>
+        <w:tblStyle w:val="TableGrid"/>
         <w:tblW w:w="11199" w:type="dxa"/>
         <w:tblInd w:w="-743" w:type="dxa"/>
-        <w:tblLook w:val="04A0" w:firstRow="1" w:lastRow="0" w:firstColumn="1" w:lastColumn="0" w:noHBand="0" w:noVBand="1"/>
+        <w:tblLook w:val="04A0"/>
       </w:tblPr>
       <w:tblGrid>
         <w:gridCol w:w="5387"/>
@@ -15127,50 +15253,10 @@
           </w:p>
         </w:tc>
       </w:tr>
-      <w:tr>
-        <w:tc>
-          <w:tcPr>
-            <w:tcW w:w="5387" w:type="dxa"/>
-          </w:tcPr>
-          <w:p>
-            <w:pPr>
-              <w:autoSpaceDE w:val="0"/>
-              <w:autoSpaceDN w:val="0"/>
-              <w:adjustRightInd w:val="0"/>
-              <w:rPr>
-                <w:rFonts w:ascii="Consolas" w:hAnsi="Consolas" w:cs="Consolas"/>
-                <w:color w:val="0000FF"/>
-                <w:sz w:val="19"/>
-                <w:szCs w:val="19"/>
-                <w:highlight w:val="white"/>
-              </w:rPr>
-            </w:pPr>
-          </w:p>
-        </w:tc>
-        <w:tc>
-          <w:tcPr>
-            <w:tcW w:w="5812" w:type="dxa"/>
-          </w:tcPr>
-          <w:p>
-            <w:pPr>
-              <w:autoSpaceDE w:val="0"/>
-              <w:autoSpaceDN w:val="0"/>
-              <w:adjustRightInd w:val="0"/>
-              <w:rPr>
-                <w:rFonts w:ascii="Consolas" w:hAnsi="Consolas" w:cs="Consolas"/>
-                <w:color w:val="0000FF"/>
-                <w:sz w:val="19"/>
-                <w:szCs w:val="19"/>
-                <w:highlight w:val="white"/>
-              </w:rPr>
-            </w:pPr>
-          </w:p>
-        </w:tc>
-      </w:tr>
     </w:tbl>
     <w:p>
       <w:pPr>
-        <w:pStyle w:val="a3"/>
+        <w:pStyle w:val="ListParagraph"/>
         <w:rPr>
           <w:lang w:val="en-US"/>
         </w:rPr>
@@ -15178,7 +15264,7 @@
     </w:p>
     <w:p>
       <w:pPr>
-        <w:pStyle w:val="a3"/>
+        <w:pStyle w:val="ListParagraph"/>
         <w:numPr>
           <w:ilvl w:val="0"/>
           <w:numId w:val="2"/>
@@ -15312,7 +15398,7 @@
     </w:p>
     <w:p>
       <w:pPr>
-        <w:pStyle w:val="a3"/>
+        <w:pStyle w:val="ListParagraph"/>
         <w:numPr>
           <w:ilvl w:val="0"/>
           <w:numId w:val="15"/>
@@ -15403,7 +15489,7 @@
     </w:p>
     <w:p>
       <w:pPr>
-        <w:pStyle w:val="a3"/>
+        <w:pStyle w:val="ListParagraph"/>
         <w:numPr>
           <w:ilvl w:val="0"/>
           <w:numId w:val="15"/>
@@ -15515,7 +15601,7 @@
     </w:p>
     <w:p>
       <w:pPr>
-        <w:pStyle w:val="a3"/>
+        <w:pStyle w:val="ListParagraph"/>
         <w:numPr>
           <w:ilvl w:val="0"/>
           <w:numId w:val="15"/>
@@ -15550,6 +15636,7 @@
         </w:rPr>
         <w:t xml:space="preserve"> calls </w:t>
       </w:r>
+      <w:proofErr w:type="spellStart"/>
       <w:r>
         <w:rPr>
           <w:b/>
@@ -15559,6 +15646,7 @@
         </w:rPr>
         <w:t>ExplodeMine</w:t>
       </w:r>
+      <w:proofErr w:type="spellEnd"/>
       <w:r>
         <w:rPr>
           <w:sz w:val="24"/>
@@ -15610,7 +15698,7 @@
     </w:p>
     <w:p>
       <w:pPr>
-        <w:pStyle w:val="a3"/>
+        <w:pStyle w:val="ListParagraph"/>
         <w:numPr>
           <w:ilvl w:val="0"/>
           <w:numId w:val="16"/>
@@ -15633,7 +15721,7 @@
     </w:p>
     <w:p>
       <w:pPr>
-        <w:pStyle w:val="a3"/>
+        <w:pStyle w:val="ListParagraph"/>
         <w:numPr>
           <w:ilvl w:val="0"/>
           <w:numId w:val="16"/>
@@ -15666,7 +15754,7 @@
     </w:p>
     <w:p>
       <w:pPr>
-        <w:pStyle w:val="a3"/>
+        <w:pStyle w:val="ListParagraph"/>
         <w:numPr>
           <w:ilvl w:val="0"/>
           <w:numId w:val="16"/>
@@ -15689,7 +15777,7 @@
     </w:p>
     <w:p>
       <w:pPr>
-        <w:pStyle w:val="a3"/>
+        <w:pStyle w:val="ListParagraph"/>
         <w:numPr>
           <w:ilvl w:val="0"/>
           <w:numId w:val="16"/>
@@ -15707,15 +15795,58 @@
           <w:szCs w:val="24"/>
           <w:lang w:val="en-US"/>
         </w:rPr>
-        <w:t>Replace chi</w:t>
-      </w:r>
+        <w:t xml:space="preserve">Replace </w:t>
+      </w:r>
+      <w:proofErr w:type="spellStart"/>
       <w:r>
         <w:rPr>
           <w:sz w:val="24"/>
           <w:szCs w:val="24"/>
           <w:lang w:val="en-US"/>
         </w:rPr>
-        <w:t xml:space="preserve">nese text to appropriate english </w:t>
+        <w:t>chi</w:t>
+      </w:r>
+      <w:r>
+        <w:rPr>
+          <w:sz w:val="24"/>
+          <w:szCs w:val="24"/>
+          <w:lang w:val="en-US"/>
+        </w:rPr>
+        <w:t>nese</w:t>
+      </w:r>
+      <w:proofErr w:type="spellEnd"/>
+      <w:r>
+        <w:rPr>
+          <w:sz w:val="24"/>
+          <w:szCs w:val="24"/>
+          <w:lang w:val="en-US"/>
+        </w:rPr>
+        <w:t xml:space="preserve"> text to appropriate </w:t>
+      </w:r>
+      <w:r>
+        <w:rPr>
+          <w:sz w:val="24"/>
+          <w:szCs w:val="24"/>
+        </w:rPr>
+        <w:t>Е</w:t>
+      </w:r>
+      <w:proofErr w:type="spellStart"/>
+      <w:r>
+        <w:rPr>
+          <w:sz w:val="24"/>
+          <w:szCs w:val="24"/>
+          <w:lang w:val="en-US"/>
+        </w:rPr>
+        <w:t>nglish</w:t>
+      </w:r>
+      <w:proofErr w:type="spellEnd"/>
+      <w:r>
+        <w:rPr>
+          <w:sz w:val="24"/>
+          <w:szCs w:val="24"/>
+          <w:lang w:val="en-US"/>
+        </w:rPr>
+        <w:t xml:space="preserve"> </w:t>
       </w:r>
     </w:p>
     <w:p>
@@ -15731,10 +15862,10 @@
     </w:p>
     <w:tbl>
       <w:tblPr>
-        <w:tblStyle w:val="a4"/>
+        <w:tblStyle w:val="TableGrid"/>
         <w:tblW w:w="11199" w:type="dxa"/>
         <w:tblInd w:w="-743" w:type="dxa"/>
-        <w:tblLook w:val="04A0" w:firstRow="1" w:lastRow="0" w:firstColumn="1" w:lastColumn="0" w:noHBand="0" w:noVBand="1"/>
+        <w:tblLook w:val="04A0"/>
       </w:tblPr>
       <w:tblGrid>
         <w:gridCol w:w="5387"/>
@@ -16112,6 +16243,7 @@
               </w:rPr>
               <w:t>"</w:t>
             </w:r>
+            <w:proofErr w:type="spellStart"/>
             <w:r>
               <w:rPr>
                 <w:rFonts w:ascii="MS Gothic" w:eastAsia="MS Gothic" w:hAnsi="MS Gothic" w:cs="MS Gothic"/>
@@ -16130,7 +16262,40 @@
                 <w:szCs w:val="19"/>
                 <w:highlight w:val="white"/>
               </w:rPr>
-              <w:t>戏结束。引爆地雷：</w:t>
+              <w:t>戏结束</w:t>
+            </w:r>
+            <w:proofErr w:type="spellEnd"/>
+            <w:r>
+              <w:rPr>
+                <w:rFonts w:ascii="MingLiU" w:eastAsia="MingLiU" w:hAnsi="MingLiU" w:cs="MingLiU"/>
+                <w:color w:val="A31515"/>
+                <w:sz w:val="19"/>
+                <w:szCs w:val="19"/>
+                <w:highlight w:val="white"/>
+              </w:rPr>
+              <w:t>。</w:t>
+            </w:r>
+            <w:proofErr w:type="spellStart"/>
+            <w:r>
+              <w:rPr>
+                <w:rFonts w:ascii="MingLiU" w:eastAsia="MingLiU" w:hAnsi="MingLiU" w:cs="MingLiU"/>
+                <w:color w:val="A31515"/>
+                <w:sz w:val="19"/>
+                <w:szCs w:val="19"/>
+                <w:highlight w:val="white"/>
+              </w:rPr>
+              <w:t>引爆地雷</w:t>
+            </w:r>
+            <w:proofErr w:type="spellEnd"/>
+            <w:r>
+              <w:rPr>
+                <w:rFonts w:ascii="MingLiU" w:eastAsia="MingLiU" w:hAnsi="MingLiU" w:cs="MingLiU"/>
+                <w:color w:val="A31515"/>
+                <w:sz w:val="19"/>
+                <w:szCs w:val="19"/>
+                <w:highlight w:val="white"/>
+              </w:rPr>
+              <w:t>：</w:t>
             </w:r>
             <w:r>
               <w:rPr>
@@ -16872,7 +17037,7 @@
     </w:tbl>
     <w:p>
       <w:pPr>
-        <w:pStyle w:val="a3"/>
+        <w:pStyle w:val="ListParagraph"/>
         <w:rPr>
           <w:lang w:val="en-US"/>
         </w:rPr>
@@ -16889,7 +17054,7 @@
 </file>
 
 <file path=word/numbering.xml><?xml version="1.0" encoding="utf-8"?>
-<w:numbering xmlns:wpc="http://schemas.microsoft.com/office/word/2010/wordprocessingCanvas" xmlns:mc="http://schemas.openxmlformats.org/markup-compatibility/2006" xmlns:o="urn:schemas-microsoft-com:office:office" xmlns:r="http://schemas.openxmlformats.org/officeDocument/2006/relationships" xmlns:m="http://schemas.openxmlformats.org/officeDocument/2006/math" xmlns:v="urn:schemas-microsoft-com:vml" xmlns:wp14="http://schemas.microsoft.com/office/word/2010/wordprocessingDrawing" xmlns:wp="http://schemas.openxmlformats.org/drawingml/2006/wordprocessingDrawing" xmlns:w10="urn:schemas-microsoft-com:office:word" xmlns:w="http://schemas.openxmlformats.org/wordprocessingml/2006/main" xmlns:w14="http://schemas.microsoft.com/office/word/2010/wordml" xmlns:wpg="http://schemas.microsoft.com/office/word/2010/wordprocessingGroup" xmlns:wpi="http://schemas.microsoft.com/office/word/2010/wordprocessingInk" xmlns:wne="http://schemas.microsoft.com/office/word/2006/wordml" xmlns:wps="http://schemas.microsoft.com/office/word/2010/wordprocessingShape" mc:Ignorable="w14 wp14">
+<w:numbering xmlns:ve="http://schemas.openxmlformats.org/markup-compatibility/2006" xmlns:o="urn:schemas-microsoft-com:office:office" xmlns:r="http://schemas.openxmlformats.org/officeDocument/2006/relationships" xmlns:m="http://schemas.openxmlformats.org/officeDocument/2006/math" xmlns:v="urn:schemas-microsoft-com:vml" xmlns:wp="http://schemas.openxmlformats.org/drawingml/2006/wordprocessingDrawing" xmlns:w10="urn:schemas-microsoft-com:office:word" xmlns:w="http://schemas.openxmlformats.org/wordprocessingml/2006/main" xmlns:wne="http://schemas.microsoft.com/office/word/2006/wordml">
   <w:abstractNum w:abstractNumId="0">
     <w:nsid w:val="04014FEB"/>
     <w:multiLevelType w:val="hybridMultilevel"/>
@@ -18423,7 +18588,7 @@
 </file>
 
 <file path=word/styles.xml><?xml version="1.0" encoding="utf-8"?>
-<w:styles xmlns:mc="http://schemas.openxmlformats.org/markup-compatibility/2006" xmlns:r="http://schemas.openxmlformats.org/officeDocument/2006/relationships" xmlns:w="http://schemas.openxmlformats.org/wordprocessingml/2006/main" xmlns:w14="http://schemas.microsoft.com/office/word/2010/wordml" mc:Ignorable="w14">
+<w:styles xmlns:r="http://schemas.openxmlformats.org/officeDocument/2006/relationships" xmlns:w="http://schemas.openxmlformats.org/wordprocessingml/2006/main">
   <w:docDefaults>
     <w:rPrDefault>
       <w:rPr>
@@ -18578,22 +18743,23 @@
     <w:lsdException w:name="Bibliography" w:uiPriority="37"/>
     <w:lsdException w:name="TOC Heading" w:uiPriority="39" w:qFormat="1"/>
   </w:latentStyles>
-  <w:style w:type="paragraph" w:default="1" w:styleId="a">
+  <w:style w:type="paragraph" w:default="1" w:styleId="Normal">
     <w:name w:val="Normal"/>
     <w:qFormat/>
     <w:rsid w:val="00412037"/>
   </w:style>
-  <w:style w:type="character" w:default="1" w:styleId="a0">
+  <w:style w:type="character" w:default="1" w:styleId="DefaultParagraphFont">
     <w:name w:val="Default Paragraph Font"/>
     <w:uiPriority w:val="1"/>
     <w:semiHidden/>
     <w:unhideWhenUsed/>
   </w:style>
-  <w:style w:type="table" w:default="1" w:styleId="a1">
+  <w:style w:type="table" w:default="1" w:styleId="TableNormal">
     <w:name w:val="Normal Table"/>
     <w:uiPriority w:val="99"/>
     <w:semiHidden/>
     <w:unhideWhenUsed/>
+    <w:qFormat/>
     <w:tblPr>
       <w:tblInd w:w="0" w:type="dxa"/>
       <w:tblCellMar>
@@ -18604,15 +18770,15 @@
       </w:tblCellMar>
     </w:tblPr>
   </w:style>
-  <w:style w:type="numbering" w:default="1" w:styleId="a2">
+  <w:style w:type="numbering" w:default="1" w:styleId="NoList">
     <w:name w:val="No List"/>
     <w:uiPriority w:val="99"/>
     <w:semiHidden/>
     <w:unhideWhenUsed/>
   </w:style>
-  <w:style w:type="paragraph" w:styleId="a3">
+  <w:style w:type="paragraph" w:styleId="ListParagraph">
     <w:name w:val="List Paragraph"/>
-    <w:basedOn w:val="a"/>
+    <w:basedOn w:val="Normal"/>
     <w:uiPriority w:val="34"/>
     <w:qFormat/>
     <w:rsid w:val="00A04ADF"/>
@@ -18621,9 +18787,9 @@
       <w:contextualSpacing/>
     </w:pPr>
   </w:style>
-  <w:style w:type="table" w:styleId="a4">
+  <w:style w:type="table" w:styleId="TableGrid">
     <w:name w:val="Table Grid"/>
-    <w:basedOn w:val="a1"/>
+    <w:basedOn w:val="TableNormal"/>
     <w:uiPriority w:val="59"/>
     <w:rsid w:val="00A04ADF"/>
     <w:pPr>
@@ -19121,4 +19287,16 @@
   <a:objectDefaults/>
   <a:extraClrSchemeLst/>
 </a:theme>
+</file>
+
+<file path=customXml/item1.xml><?xml version="1.0" encoding="utf-8"?>
+<b:Sources xmlns:b="http://schemas.openxmlformats.org/officeDocument/2006/bibliography" xmlns="http://schemas.openxmlformats.org/officeDocument/2006/bibliography" SelectedStyle="\APA.XSL" StyleName="APA Fifth Edition"/>
+</file>
+
+<file path=customXml/itemProps1.xml><?xml version="1.0" encoding="utf-8"?>
+<ds:datastoreItem xmlns:ds="http://schemas.openxmlformats.org/officeDocument/2006/customXml" ds:itemID="{2EDFDC46-0FBC-46A6-B37D-A3F46548583A}">
+  <ds:schemaRefs>
+    <ds:schemaRef ds:uri="http://schemas.openxmlformats.org/officeDocument/2006/bibliography"/>
+  </ds:schemaRefs>
+</ds:datastoreItem>
 </file>
</xml_diff>